<commit_message>
Update Dokumentasi Menu History menambah filter tanggal
</commit_message>
<xml_diff>
--- a/Dokumentasi Applikasi Repair Request.docx
+++ b/Dokumentasi Applikasi Repair Request.docx
@@ -529,7 +529,7 @@
       </w:pPr>
       <w:r>
         <w:pict>
-          <v:shape id="_x0000_i1031" type="#_x0000_t75" style="width:468pt;height:168pt">
+          <v:shape id="_x0000_i1026" type="#_x0000_t75" style="width:468pt;height:168pt">
             <v:imagedata r:id="rId7" o:title="Repair Request"/>
           </v:shape>
         </w:pict>
@@ -686,7 +686,7 @@
       </w:pPr>
       <w:r>
         <w:pict>
-          <v:shape id="_x0000_i1032" type="#_x0000_t75" style="width:255.75pt;height:114.75pt">
+          <v:shape id="_x0000_i1027" type="#_x0000_t75" style="width:255.75pt;height:114.75pt">
             <v:imagedata r:id="rId8" o:title="Create Repair Request"/>
           </v:shape>
         </w:pict>
@@ -719,13 +719,7 @@
         <w:rPr>
           <w:b/>
         </w:rPr>
-        <w:t xml:space="preserve"> </w:t>
-      </w:r>
-      <w:r>
-        <w:rPr>
-          <w:b/>
-        </w:rPr>
-        <w:t>Request</w:t>
+        <w:t xml:space="preserve"> Request</w:t>
       </w:r>
     </w:p>
     <w:p>
@@ -1059,7 +1053,7 @@
       </w:pPr>
       <w:r>
         <w:pict>
-          <v:shape id="_x0000_i1037" type="#_x0000_t75" style="width:282.75pt;height:146.25pt">
+          <v:shape id="_x0000_i1028" type="#_x0000_t75" style="width:282.75pt;height:146.25pt">
             <v:imagedata r:id="rId10" o:title="Process Repair Request2"/>
           </v:shape>
         </w:pict>
@@ -1267,43 +1261,22 @@
     <w:p>
       <w:pPr>
         <w:pStyle w:val="ListParagraph"/>
-        <w:numPr>
-          <w:ilvl w:val="1"/>
-          <w:numId w:val="1"/>
-        </w:numPr>
-      </w:pPr>
-      <w:proofErr w:type="spellStart"/>
-      <w:r>
-        <w:t>Maaf</w:t>
-      </w:r>
-      <w:proofErr w:type="spellEnd"/>
-      <w:r>
-        <w:t xml:space="preserve"> Filter </w:t>
-      </w:r>
-      <w:proofErr w:type="spellStart"/>
-      <w:r>
-        <w:t>Tanggal</w:t>
-      </w:r>
-      <w:proofErr w:type="spellEnd"/>
-      <w:r>
-        <w:t xml:space="preserve"> </w:t>
-      </w:r>
-      <w:proofErr w:type="spellStart"/>
-      <w:r>
-        <w:t>belum</w:t>
-      </w:r>
-      <w:proofErr w:type="spellEnd"/>
-      <w:r>
-        <w:t xml:space="preserve"> selesai</w:t>
-      </w:r>
+        <w:ind w:left="1440"/>
+      </w:pPr>
       <w:bookmarkStart w:id="0" w:name="_GoBack"/>
+      <w:r>
+        <w:rPr>
+          <w:b/>
+        </w:rPr>
+        <w:pict>
+          <v:shape id="_x0000_i1029" type="#_x0000_t75" style="width:402pt;height:109.5pt">
+            <v:imagedata r:id="rId11" o:title="History Request"/>
+          </v:shape>
+        </w:pict>
+      </w:r>
       <w:bookmarkEnd w:id="0"/>
     </w:p>
-    <w:p>
-      <w:pPr>
-        <w:pStyle w:val="ListParagraph"/>
-      </w:pPr>
-    </w:p>
+    <w:p/>
     <w:sectPr>
       <w:pgSz w:w="12240" w:h="15840"/>
       <w:pgMar w:top="1440" w:right="1440" w:bottom="1440" w:left="1440" w:header="720" w:footer="720" w:gutter="0"/>

</xml_diff>